<commit_message>
cambio de texto en notas e informes
</commit_message>
<xml_diff>
--- a/templates/informe.docx
+++ b/templates/informe.docx
@@ -684,52 +684,50 @@
         <w:spacing w:lineRule="auto" w:line="240" w:before="0" w:after="0"/>
         <w:jc w:val="center"/>
         <w:rPr>
-          <w:rFonts w:cs="Arial"/>
+          <w:rFonts w:ascii="arial" w:hAnsi="arial"/>
           <w:b/>
           <w:b/>
           <w:bCs/>
           <w:i/>
           <w:i/>
           <w:iCs/>
-          <w:sz w:val="22"/>
-          <w:szCs w:val="22"/>
-        </w:rPr>
-      </w:pPr>
-      <w:r>
-        <w:rPr>
-          <w:rFonts w:cs="Arial"/>
+          <w:caps w:val="false"/>
+          <w:smallCaps w:val="false"/>
+          <w:spacing w:val="0"/>
+          <w:u w:val="none"/>
+        </w:rPr>
+      </w:pPr>
+      <w:r>
+        <w:rPr>
+          <w:rFonts w:cs="Arial" w:ascii="arial" w:hAnsi="arial"/>
           <w:b/>
           <w:bCs/>
           <w:i/>
           <w:iCs/>
-          <w:sz w:val="22"/>
-          <w:szCs w:val="22"/>
+          <w:caps w:val="false"/>
+          <w:smallCaps w:val="false"/>
+          <w:spacing w:val="0"/>
+          <w:sz w:val="22"/>
+          <w:szCs w:val="22"/>
+          <w:u w:val="none"/>
         </w:rPr>
         <w:t>“</w:t>
       </w:r>
       <w:r>
         <w:rPr>
-          <w:rFonts w:cs="Arial"/>
+          <w:rFonts w:cs="Arial" w:ascii="arial" w:hAnsi="arial"/>
           <w:b/>
           <w:bCs/>
           <w:i/>
           <w:iCs/>
-          <w:sz w:val="22"/>
-          <w:szCs w:val="22"/>
-        </w:rPr>
-        <w:t>INTEGRIDAD, HONESTIDAD Y TRANSPARENCIA AL SERVICIO DE LA SOCIEDAD</w:t>
-      </w:r>
-      <w:r>
-        <w:rPr>
-          <w:rFonts w:cs="Arial"/>
-          <w:b/>
-          <w:bCs/>
-          <w:i/>
-          <w:iCs/>
-          <w:sz w:val="22"/>
-          <w:szCs w:val="22"/>
-        </w:rPr>
-        <w:t>”</w:t>
+          <w:caps w:val="false"/>
+          <w:smallCaps w:val="false"/>
+          <w:spacing w:val="0"/>
+          <w:sz w:val="24"/>
+          <w:szCs w:val="22"/>
+          <w:u w:val="none"/>
+        </w:rPr>
+        <w:t>200 AÑOS DE HISTORIA, VOCACIÓN Y SERVICIO A LA PATRIA”</w:t>
       </w:r>
     </w:p>
     <w:p>
@@ -910,28 +908,7 @@
         </w:rPr>
       </w:pPr>
       <w:r>
-        <w:rPr>
-          <w:rFonts w:cs="Arial"/>
-          <w:b/>
-          <w:bCs/>
-          <w:i/>
-          <w:iCs/>
-          <w:sz w:val="22"/>
-          <w:szCs w:val="22"/>
-        </w:rPr>
-        <w:t>“</w:t>
-      </w:r>
-      <w:r>
-        <w:rPr>
-          <w:rFonts w:cs="Arial"/>
-          <w:b/>
-          <w:bCs/>
-          <w:i/>
-          <w:iCs/>
-          <w:sz w:val="22"/>
-          <w:szCs w:val="22"/>
-        </w:rPr>
-        <w:t>2025 BICENTENARIO DE BOLIVIA”</w:t>
+        <w:rPr/>
       </w:r>
     </w:p>
     <w:p>
@@ -1145,7 +1122,7 @@
       <mc:AlternateContent>
         <mc:Choice Requires="wps">
           <w:drawing>
-            <wp:anchor behindDoc="0" distT="0" distB="635" distL="0" distR="0" simplePos="0" locked="0" layoutInCell="0" allowOverlap="1" relativeHeight="4" wp14:anchorId="6B8F3A66">
+            <wp:anchor behindDoc="1" distT="0" distB="635" distL="0" distR="0" simplePos="0" locked="0" layoutInCell="0" allowOverlap="1" relativeHeight="4" wp14:anchorId="6B8F3A66">
               <wp:simplePos x="0" y="0"/>
               <wp:positionH relativeFrom="column">
                 <wp:posOffset>-153670</wp:posOffset>
@@ -1271,7 +1248,7 @@
         <w:sz w:val="16"/>
       </w:rPr>
       <w:drawing>
-        <wp:anchor behindDoc="0" distT="0" distB="0" distL="0" distR="0" simplePos="0" locked="0" layoutInCell="0" allowOverlap="1" relativeHeight="2">
+        <wp:anchor behindDoc="1" distT="0" distB="0" distL="0" distR="0" simplePos="0" locked="0" layoutInCell="0" allowOverlap="1" relativeHeight="2">
           <wp:simplePos x="0" y="0"/>
           <wp:positionH relativeFrom="column">
             <wp:posOffset>4370705</wp:posOffset>
@@ -1316,7 +1293,7 @@
         </wp:anchor>
       </w:drawing>
       <w:drawing>
-        <wp:anchor behindDoc="0" distT="0" distB="0" distL="0" distR="0" simplePos="0" locked="0" layoutInCell="0" allowOverlap="1" relativeHeight="3">
+        <wp:anchor behindDoc="1" distT="0" distB="0" distL="0" distR="0" simplePos="0" locked="0" layoutInCell="0" allowOverlap="1" relativeHeight="3">
           <wp:simplePos x="0" y="0"/>
           <wp:positionH relativeFrom="column">
             <wp:posOffset>0</wp:posOffset>
@@ -1865,7 +1842,7 @@
     <w:pPr>
       <w:keepNext w:val="true"/>
       <w:widowControl w:val="false"/>
-      <w:overflowPunct w:val="false"/>
+      <w:overflowPunct w:val="true"/>
       <w:jc w:val="center"/>
       <w:textAlignment w:val="baseline"/>
       <w:outlineLvl w:val="0"/>
@@ -1887,7 +1864,7 @@
     <w:pPr>
       <w:keepNext w:val="true"/>
       <w:widowControl w:val="false"/>
-      <w:overflowPunct w:val="false"/>
+      <w:overflowPunct w:val="true"/>
       <w:jc w:val="center"/>
       <w:textAlignment w:val="baseline"/>
       <w:outlineLvl w:val="1"/>

</xml_diff>